<commit_message>
Thêm folder quản lý UngDung_QuanLyNhaHang
</commit_message>
<xml_diff>
--- a/Quy trình quản lý nhà hàng.docx
+++ b/Quy trình quản lý nhà hàng.docx
@@ -20,12 +20,28 @@
     </w:p>
     <w:p>
       <w:pPr>
-        <w:jc w:val="both"/>
-        <w:rPr>
-          <w:sz w:val="52"/>
-          <w:szCs w:val="52"/>
-        </w:rPr>
-      </w:pPr>
+        <w:jc w:val="center"/>
+        <w:rPr>
+          <w:sz w:val="32"/>
+          <w:szCs w:val="32"/>
+        </w:rPr>
+      </w:pPr>
+    </w:p>
+    <w:p>
+      <w:pPr>
+        <w:jc w:val="center"/>
+        <w:rPr>
+          <w:sz w:val="32"/>
+          <w:szCs w:val="32"/>
+        </w:rPr>
+      </w:pPr>
+      <w:r>
+        <w:rPr>
+          <w:sz w:val="32"/>
+          <w:szCs w:val="32"/>
+        </w:rPr>
+        <w:t>Nhóm 5 - Ứng dụng quản lý nhà hàng</w:t>
+      </w:r>
     </w:p>
     <w:p>
       <w:pPr>
@@ -45,7 +61,21 @@
           <w:sz w:val="24"/>
           <w:szCs w:val="24"/>
         </w:rPr>
-        <w:t>Quy trình hoạt động của nhà hang</w:t>
+        <w:t>Quy trình hoạt động của nhà h</w:t>
+      </w:r>
+      <w:r>
+        <w:rPr>
+          <w:sz w:val="24"/>
+          <w:szCs w:val="24"/>
+        </w:rPr>
+        <w:t>à</w:t>
+      </w:r>
+      <w:r>
+        <w:rPr>
+          <w:sz w:val="24"/>
+          <w:szCs w:val="24"/>
+        </w:rPr>
+        <w:t>ng</w:t>
       </w:r>
     </w:p>
     <w:p>
@@ -68,6 +98,13 @@
         </w:rPr>
         <w:t>Đặt bàn: Khách có thể đặt bàn tại nhà hàng hoặc đặt trược tuyến.  Nhà hàng quản lý đặt bàn để tránh trùng lặp và tối ưu hóa số lượng khách có thể phục vụ</w:t>
       </w:r>
+      <w:r>
+        <w:rPr>
+          <w:sz w:val="24"/>
+          <w:szCs w:val="24"/>
+        </w:rPr>
+        <w:t>.</w:t>
+      </w:r>
     </w:p>
     <w:p>
       <w:pPr>
@@ -94,7 +131,21 @@
           <w:sz w:val="24"/>
           <w:szCs w:val="24"/>
         </w:rPr>
-        <w:t>Sau khí khách hàng đến, nhân viên nhà hàng chào đón và dẫn khách đến bàn đã đặt hoặc sắp xếp chỗ ngồi nếu chưa đặt trước.</w:t>
+        <w:t>Sau kh</w:t>
+      </w:r>
+      <w:r>
+        <w:rPr>
+          <w:sz w:val="24"/>
+          <w:szCs w:val="24"/>
+        </w:rPr>
+        <w:t>i</w:t>
+      </w:r>
+      <w:r>
+        <w:rPr>
+          <w:sz w:val="24"/>
+          <w:szCs w:val="24"/>
+        </w:rPr>
+        <w:t xml:space="preserve"> khách hàng đến, nhân viên nhà hàng chào đón và dẫn khách đến bàn đã đặt hoặc sắp xếp chỗ ngồi nếu chưa đặt trước.</w:t>
       </w:r>
     </w:p>
     <w:p>
@@ -117,6 +168,13 @@
         </w:rPr>
         <w:t>Đặt món ăn: Sau khi ổn định chỗ ngồi, khách hàng sẽ chọn món từ thực đơn. Nhân viên sẽ ghi nhận yêu cầu đặt món hoặc khách hàng có thể đặt món từ trước</w:t>
       </w:r>
+      <w:r>
+        <w:rPr>
+          <w:sz w:val="24"/>
+          <w:szCs w:val="24"/>
+        </w:rPr>
+        <w:t>.</w:t>
+      </w:r>
     </w:p>
     <w:p>
       <w:pPr>
@@ -240,6 +298,64 @@
     <w:p>
       <w:pPr>
         <w:pStyle w:val="ListParagraph"/>
+        <w:rPr>
+          <w:sz w:val="24"/>
+          <w:szCs w:val="24"/>
+        </w:rPr>
+      </w:pPr>
+    </w:p>
+    <w:p>
+      <w:pPr>
+        <w:pStyle w:val="ListParagraph"/>
+        <w:ind w:left="1440"/>
+        <w:jc w:val="both"/>
+        <w:rPr>
+          <w:sz w:val="24"/>
+          <w:szCs w:val="24"/>
+        </w:rPr>
+      </w:pPr>
+    </w:p>
+    <w:p>
+      <w:pPr>
+        <w:pStyle w:val="ListParagraph"/>
+        <w:numPr>
+          <w:ilvl w:val="0"/>
+          <w:numId w:val="1"/>
+        </w:numPr>
+        <w:jc w:val="both"/>
+        <w:rPr>
+          <w:sz w:val="24"/>
+          <w:szCs w:val="24"/>
+        </w:rPr>
+      </w:pPr>
+      <w:r>
+        <w:rPr>
+          <w:sz w:val="24"/>
+          <w:szCs w:val="24"/>
+        </w:rPr>
+        <w:t>Các chức năng cần thiết cửa ứng dụng quản lý nhà hàng</w:t>
+      </w:r>
+    </w:p>
+    <w:p>
+      <w:pPr>
+        <w:ind w:left="720"/>
+        <w:jc w:val="both"/>
+        <w:rPr>
+          <w:sz w:val="24"/>
+          <w:szCs w:val="24"/>
+        </w:rPr>
+      </w:pPr>
+      <w:r>
+        <w:rPr>
+          <w:sz w:val="24"/>
+          <w:szCs w:val="24"/>
+        </w:rPr>
+        <w:t>Từ quy trình hoạt động của nhà hàng ở trên. Nhóm em quyết định xây dựng ứng dụng quản lý nhà hàng với các chức năng cần thiết như sau:</w:t>
+      </w:r>
+    </w:p>
+    <w:p>
+      <w:pPr>
+        <w:pStyle w:val="ListParagraph"/>
         <w:numPr>
           <w:ilvl w:val="1"/>
           <w:numId w:val="1"/>
@@ -250,78 +366,6 @@
           <w:szCs w:val="24"/>
         </w:rPr>
       </w:pPr>
-    </w:p>
-    <w:p>
-      <w:pPr>
-        <w:pStyle w:val="ListParagraph"/>
-        <w:rPr>
-          <w:sz w:val="24"/>
-          <w:szCs w:val="24"/>
-        </w:rPr>
-      </w:pPr>
-    </w:p>
-    <w:p>
-      <w:pPr>
-        <w:pStyle w:val="ListParagraph"/>
-        <w:ind w:left="1440"/>
-        <w:jc w:val="both"/>
-        <w:rPr>
-          <w:sz w:val="24"/>
-          <w:szCs w:val="24"/>
-        </w:rPr>
-      </w:pPr>
-    </w:p>
-    <w:p>
-      <w:pPr>
-        <w:pStyle w:val="ListParagraph"/>
-        <w:numPr>
-          <w:ilvl w:val="0"/>
-          <w:numId w:val="1"/>
-        </w:numPr>
-        <w:jc w:val="both"/>
-        <w:rPr>
-          <w:sz w:val="24"/>
-          <w:szCs w:val="24"/>
-        </w:rPr>
-      </w:pPr>
-      <w:r>
-        <w:rPr>
-          <w:sz w:val="24"/>
-          <w:szCs w:val="24"/>
-        </w:rPr>
-        <w:t>Các chức năng cần thiết cửa ứng dụng quản lý nhà hàng</w:t>
-      </w:r>
-    </w:p>
-    <w:p>
-      <w:pPr>
-        <w:ind w:left="720"/>
-        <w:jc w:val="both"/>
-        <w:rPr>
-          <w:sz w:val="24"/>
-          <w:szCs w:val="24"/>
-        </w:rPr>
-      </w:pPr>
-      <w:r>
-        <w:rPr>
-          <w:sz w:val="24"/>
-          <w:szCs w:val="24"/>
-        </w:rPr>
-        <w:t>Từ quy trình hoạt động của nhà hàng ở trên. Nhóm em quyết định xây dựng ứng dụng quản lý nhà hàng với các chức năng cần thiết như sau:</w:t>
-      </w:r>
-    </w:p>
-    <w:p>
-      <w:pPr>
-        <w:pStyle w:val="ListParagraph"/>
-        <w:numPr>
-          <w:ilvl w:val="1"/>
-          <w:numId w:val="1"/>
-        </w:numPr>
-        <w:jc w:val="both"/>
-        <w:rPr>
-          <w:sz w:val="24"/>
-          <w:szCs w:val="24"/>
-        </w:rPr>
-      </w:pPr>
       <w:r>
         <w:rPr>
           <w:sz w:val="24"/>
@@ -426,27 +470,6 @@
           <w:szCs w:val="24"/>
         </w:rPr>
         <w:t>Chọn ngày giờ.</w:t>
-      </w:r>
-    </w:p>
-    <w:p>
-      <w:pPr>
-        <w:pStyle w:val="ListParagraph"/>
-        <w:numPr>
-          <w:ilvl w:val="3"/>
-          <w:numId w:val="3"/>
-        </w:numPr>
-        <w:jc w:val="both"/>
-        <w:rPr>
-          <w:sz w:val="24"/>
-          <w:szCs w:val="24"/>
-        </w:rPr>
-      </w:pPr>
-      <w:r>
-        <w:rPr>
-          <w:sz w:val="24"/>
-          <w:szCs w:val="24"/>
-        </w:rPr>
-        <w:t>Xác định vị trí bàn.</w:t>
       </w:r>
     </w:p>
     <w:p>
@@ -573,7 +596,21 @@
           <w:sz w:val="24"/>
           <w:szCs w:val="24"/>
         </w:rPr>
-        <w:t>Hiển thị sơ đồ nhà hàng vơi các trạng thái của từng bàn(trống, đã đặt, đang sử sụng).</w:t>
+        <w:t>Hiển thị sơ đồ nhà hàng v</w:t>
+      </w:r>
+      <w:r>
+        <w:rPr>
+          <w:sz w:val="24"/>
+          <w:szCs w:val="24"/>
+        </w:rPr>
+        <w:t xml:space="preserve">ới </w:t>
+      </w:r>
+      <w:r>
+        <w:rPr>
+          <w:sz w:val="24"/>
+          <w:szCs w:val="24"/>
+        </w:rPr>
+        <w:t xml:space="preserve"> các trạng thái của từng bàn(trống, đã đặt, đang sử sụng).</w:t>
       </w:r>
     </w:p>
     <w:p>

</xml_diff>